<commit_message>
Update links in report
</commit_message>
<xml_diff>
--- a/Report.docx
+++ b/Report.docx
@@ -3,31 +3,64 @@
 <w:document xmlns:wpc="http://schemas.microsoft.com/office/word/2010/wordprocessingCanvas" xmlns:cx="http://schemas.microsoft.com/office/drawing/2014/chartex" xmlns:cx1="http://schemas.microsoft.com/office/drawing/2015/9/8/chartex" xmlns:cx2="http://schemas.microsoft.com/office/drawing/2015/10/21/chartex" xmlns:cx3="http://schemas.microsoft.com/office/drawing/2016/5/9/chartex" xmlns:cx4="http://schemas.microsoft.com/office/drawing/2016/5/10/chartex" xmlns:cx5="http://schemas.microsoft.com/office/drawing/2016/5/11/chartex" xmlns:cx6="http://schemas.microsoft.com/office/drawing/2016/5/12/chartex" xmlns:cx7="http://schemas.microsoft.com/office/drawing/2016/5/13/chartex" xmlns:cx8="http://schemas.microsoft.com/office/drawing/2016/5/14/chartex" xmlns:mc="http://schemas.openxmlformats.org/markup-compatibility/2006" xmlns:aink="http://schemas.microsoft.com/office/drawing/2016/ink" xmlns:am3d="http://schemas.microsoft.com/office/drawing/2017/model3d" xmlns:o="urn:schemas-microsoft-com:office:office" xmlns:oel="http://schemas.microsoft.com/office/2019/extlst" xmlns:r="http://schemas.openxmlformats.org/officeDocument/2006/relationships" xmlns:m="http://schemas.openxmlformats.org/officeDocument/2006/math" xmlns:v="urn:schemas-microsoft-com:vml" xmlns:wp14="http://schemas.microsoft.com/office/word/2010/wordprocessingDrawing" xmlns:wp="http://schemas.openxmlformats.org/drawingml/2006/wordprocessingDrawing" xmlns:w10="urn:schemas-microsoft-com:office:word" xmlns:w="http://schemas.openxmlformats.org/wordprocessingml/2006/main" xmlns:w14="http://schemas.microsoft.com/office/word/2010/wordml" xmlns:w15="http://schemas.microsoft.com/office/word/2012/wordml" xmlns:w16cex="http://schemas.microsoft.com/office/word/2018/wordml/cex" xmlns:w16cid="http://schemas.microsoft.com/office/word/2016/wordml/cid" xmlns:w16="http://schemas.microsoft.com/office/word/2018/wordml" xmlns:w16du="http://schemas.microsoft.com/office/word/2023/wordml/word16du" xmlns:w16sdtdh="http://schemas.microsoft.com/office/word/2020/wordml/sdtdatahash" xmlns:w16sdtfl="http://schemas.microsoft.com/office/word/2024/wordml/sdtformatlock" xmlns:w16se="http://schemas.microsoft.com/office/word/2015/wordml/symex" xmlns:wpg="http://schemas.microsoft.com/office/word/2010/wordprocessingGroup" xmlns:wpi="http://schemas.microsoft.com/office/word/2010/wordprocessingInk" xmlns:wne="http://schemas.microsoft.com/office/word/2006/wordml" xmlns:wps="http://schemas.microsoft.com/office/word/2010/wordprocessingShape" mc:Ignorable="w14 w15 w16se w16cid w16 w16cex w16sdtdh w16sdtfl w16du wp14">
   <w:body>
     <w:p>
+      <w:pPr>
+        <w:tabs>
+          <w:tab w:val="left" w:pos="2051"/>
+        </w:tabs>
+      </w:pPr>
+      <w:r>
+        <w:t xml:space="preserve">Link to GitHub: </w:t>
+      </w:r>
+      <w:hyperlink r:id="rId5" w:history="1">
+        <w:r>
+          <w:rPr>
+            <w:rStyle w:val="Hyperlink"/>
+          </w:rPr>
+          <w:t>https://github.com/HighGit/Hai---Task-2.1P</w:t>
+        </w:r>
+      </w:hyperlink>
+    </w:p>
+    <w:p>
+      <w:pPr>
+        <w:tabs>
+          <w:tab w:val="left" w:pos="2051"/>
+        </w:tabs>
+      </w:pPr>
+    </w:p>
+    <w:p>
+      <w:r>
+        <w:t xml:space="preserve">Link to demo video: </w:t>
+      </w:r>
+      <w:hyperlink r:id="rId6" w:history="1">
+        <w:r>
+          <w:rPr>
+            <w:rStyle w:val="Hyperlink"/>
+          </w:rPr>
+          <w:t>https://deakin.au.panopto.com/Panopto/Pages/Viewer.aspx?id=608dac6b-6d4c-478f-bae2-b2ad00be8cc4</w:t>
+        </w:r>
+      </w:hyperlink>
+    </w:p>
+    <w:p/>
+    <w:p>
+      <w:r>
+        <w:t>Subtask 3:</w:t>
+      </w:r>
+    </w:p>
+    <w:p>
       <w:r>
         <w:t>Llama 2 is a Language Model (LLM) developed by Meta. It is an advanced version of its predecessor, Llama, and is designed to handle natural language processing (NLP) tasks with improved efficiency, scalability, and accuracy.</w:t>
       </w:r>
       <w:r>
         <w:t xml:space="preserve"> </w:t>
       </w:r>
-      <w:proofErr w:type="gramStart"/>
-      <w:r>
-        <w:t>Llama</w:t>
-      </w:r>
-      <w:proofErr w:type="gramEnd"/>
-      <w:r>
-        <w:t xml:space="preserve"> 2 was trained on 40% more data</w:t>
+      <w:r>
+        <w:t>Llama 2 was trained on 40% more data</w:t>
       </w:r>
       <w:r>
         <w:t xml:space="preserve"> than Llama 1</w:t>
       </w:r>
       <w:r>
-        <w:t xml:space="preserve">, has double the context length, and was tuned on a large dataset of human preferences (over 1 million such annotations) to ensure helpfulness and safety. It outperforms other </w:t>
-      </w:r>
-      <w:r>
-        <w:t>open-source</w:t>
-      </w:r>
-      <w:r>
-        <w:t xml:space="preserve"> models on both natural language understanding datasets as well as in head-to-head face-offs.</w:t>
+        <w:t>, has double the context length, and was tuned on a large dataset of human preferences (over 1 million such annotations) to ensure helpfulness and safety. It outperforms other open-source models on both natural language understanding datasets as well as in head-to-head face-offs.</w:t>
       </w:r>
     </w:p>
     <w:p>
@@ -38,10 +71,7 @@
         <w:t xml:space="preserve">, </w:t>
       </w:r>
       <w:r>
-        <w:t xml:space="preserve">optimized for both research and commercial </w:t>
-      </w:r>
-      <w:r>
-        <w:t>applications</w:t>
+        <w:t>optimized for both research and commercial applications</w:t>
       </w:r>
       <w:r>
         <w:t>.</w:t>
@@ -147,19 +177,7 @@
     </w:p>
     <w:p>
       <w:r>
-        <w:t>With those advantages, there are quite a lot of</w:t>
-      </w:r>
-      <w:r>
-        <w:t xml:space="preserve"> </w:t>
-      </w:r>
-      <w:r>
-        <w:t>use c</w:t>
-      </w:r>
-      <w:r>
-        <w:t>ases of Llama 2 in Mobile Android Apps</w:t>
-      </w:r>
-      <w:r>
-        <w:t xml:space="preserve">. </w:t>
+        <w:t xml:space="preserve">With those advantages, there are quite a lot of use cases of Llama 2 in Mobile Android Apps. </w:t>
       </w:r>
     </w:p>
     <w:p>
@@ -236,13 +254,8 @@
         <w:pStyle w:val="ListParagraph"/>
       </w:pPr>
       <w:r>
-        <w:t>With Llama 2's strong NLP capabilities, Android apps can</w:t>
-      </w:r>
-      <w:r>
-        <w:t xml:space="preserve"> also</w:t>
-      </w:r>
-      <w:r>
-        <w:t xml:space="preserve"> feature advanced voice assistants capable of engaging in natural conversations. These assistants can help users schedule appointments, provide weather updates, set reminders, and</w:t>
+        <w:lastRenderedPageBreak/>
+        <w:t>With Llama 2's strong NLP capabilities, Android apps can also feature advanced voice assistants capable of engaging in natural conversations. These assistants can help users schedule appointments, provide weather updates, set reminders, and</w:t>
       </w:r>
       <w:r>
         <w:t xml:space="preserve"> even more</w:t>
@@ -299,11 +312,7 @@
         <w:t>generate</w:t>
       </w:r>
       <w:r>
-        <w:t xml:space="preserve"> solutions for coding-related issues. Llama 2 can be integrated into mobile coding assistant apps to help programmers generate code snippets, debug errors, and receive explanations for complex programming </w:t>
-      </w:r>
-      <w:r>
-        <w:lastRenderedPageBreak/>
-        <w:t>concepts. This can be particularly useful for students and professionals who need coding assistance on the go.</w:t>
+        <w:t xml:space="preserve"> solutions for coding-related issues. Llama 2 can be integrated into mobile coding assistant apps to help programmers generate code snippets, debug errors, and receive explanations for complex programming concepts. This can be particularly useful for students and professionals who need coding assistance on the go.</w:t>
       </w:r>
     </w:p>
     <w:p>
@@ -375,13 +384,8 @@
         <w:pStyle w:val="ListParagraph"/>
       </w:pPr>
       <w:r>
-        <w:t xml:space="preserve">Llama 2 can enhance language learning applications by providing real-time translations, grammar corrections, and conversation practice. For example, an Android multilingual messaging </w:t>
-      </w:r>
-      <w:proofErr w:type="gramStart"/>
-      <w:r>
-        <w:t>apps</w:t>
-      </w:r>
-      <w:proofErr w:type="gramEnd"/>
+        <w:t>Llama 2 can enhance language learning applications by providing real-time translations, grammar corrections, and conversation practice. For example, an Android multilingual messaging apps</w:t>
+      </w:r>
       <w:r>
         <w:t xml:space="preserve"> that have</w:t>
       </w:r>
@@ -1238,6 +1242,7 @@
   <w:style w:type="character" w:default="1" w:styleId="DefaultParagraphFont">
     <w:name w:val="Default Paragraph Font"/>
     <w:uiPriority w:val="1"/>
+    <w:semiHidden/>
     <w:unhideWhenUsed/>
   </w:style>
   <w:style w:type="table" w:default="1" w:styleId="TableNormal">
@@ -1549,6 +1554,29 @@
       <w:smallCaps/>
       <w:color w:val="0F4761" w:themeColor="accent1" w:themeShade="BF"/>
       <w:spacing w:val="5"/>
+    </w:rPr>
+  </w:style>
+  <w:style w:type="character" w:styleId="Hyperlink">
+    <w:name w:val="Hyperlink"/>
+    <w:basedOn w:val="DefaultParagraphFont"/>
+    <w:uiPriority w:val="99"/>
+    <w:unhideWhenUsed/>
+    <w:rsid w:val="001331B7"/>
+    <w:rPr>
+      <w:color w:val="467886" w:themeColor="hyperlink"/>
+      <w:u w:val="single"/>
+    </w:rPr>
+  </w:style>
+  <w:style w:type="character" w:styleId="UnresolvedMention">
+    <w:name w:val="Unresolved Mention"/>
+    <w:basedOn w:val="DefaultParagraphFont"/>
+    <w:uiPriority w:val="99"/>
+    <w:semiHidden/>
+    <w:unhideWhenUsed/>
+    <w:rsid w:val="001331B7"/>
+    <w:rPr>
+      <w:color w:val="605E5C"/>
+      <w:shd w:val="clear" w:color="auto" w:fill="E1DFDD"/>
     </w:rPr>
   </w:style>
 </w:styles>

</xml_diff>